<commit_message>
adding routes, global var, namespace admin
</commit_message>
<xml_diff>
--- a/Documentation.docx
+++ b/Documentation.docx
@@ -49,13 +49,8 @@
         <w:t xml:space="preserve">Command: </w:t>
       </w:r>
       <w:r>
-        <w:t>composer create-project codeigniter4/</w:t>
-      </w:r>
-      <w:proofErr w:type="spellStart"/>
-      <w:r>
-        <w:t>appstarter</w:t>
-      </w:r>
-      <w:proofErr w:type="spellEnd"/>
+        <w:t>composer create-project codeigniter4/appstarter</w:t>
+      </w:r>
       <w:r>
         <w:t xml:space="preserve"> project-name</w:t>
       </w:r>
@@ -88,15 +83,7 @@
         <w:sym w:font="Wingdings" w:char="F0E8"/>
       </w:r>
       <w:r>
-        <w:t xml:space="preserve"> file size </w:t>
-      </w:r>
-      <w:proofErr w:type="gramStart"/>
-      <w:r>
-        <w:t>more smaller</w:t>
-      </w:r>
-      <w:proofErr w:type="gramEnd"/>
-      <w:r>
-        <w:t xml:space="preserve"> (Without folder unit testing)</w:t>
+        <w:t xml:space="preserve"> file size more smaller (Without folder unit testing)</w:t>
       </w:r>
     </w:p>
     <w:p>
@@ -210,11 +197,9 @@
           <w:numId w:val="1"/>
         </w:numPr>
       </w:pPr>
-      <w:proofErr w:type="gramStart"/>
       <w:r>
         <w:t>.env</w:t>
       </w:r>
-      <w:proofErr w:type="gramEnd"/>
     </w:p>
     <w:p>
       <w:pPr>
@@ -263,11 +248,88 @@
           <w:numId w:val="1"/>
         </w:numPr>
       </w:pPr>
-      <w:proofErr w:type="spellStart"/>
       <w:r>
         <w:t>Dokumentasi</w:t>
       </w:r>
-      <w:proofErr w:type="spellEnd"/>
+    </w:p>
+    <w:p>
+      <w:pPr>
+        <w:pStyle w:val="ListParagraph"/>
+      </w:pPr>
+    </w:p>
+    <w:p/>
+    <w:p>
+      <w:r>
+        <w:t>#Routes.php</w:t>
+      </w:r>
+    </w:p>
+    <w:p>
+      <w:r>
+        <w:t>Placeholder:</w:t>
+      </w:r>
+    </w:p>
+    <w:p>
+      <w:pPr>
+        <w:pStyle w:val="ListParagraph"/>
+        <w:numPr>
+          <w:ilvl w:val="0"/>
+          <w:numId w:val="2"/>
+        </w:numPr>
+      </w:pPr>
+      <w:r>
+        <w:t xml:space="preserve">Any = </w:t>
+      </w:r>
+    </w:p>
+    <w:p>
+      <w:pPr>
+        <w:pStyle w:val="ListParagraph"/>
+        <w:numPr>
+          <w:ilvl w:val="0"/>
+          <w:numId w:val="2"/>
+        </w:numPr>
+      </w:pPr>
+      <w:r>
+        <w:t>Num = angka</w:t>
+      </w:r>
+    </w:p>
+    <w:p>
+      <w:pPr>
+        <w:pStyle w:val="ListParagraph"/>
+        <w:numPr>
+          <w:ilvl w:val="0"/>
+          <w:numId w:val="2"/>
+        </w:numPr>
+      </w:pPr>
+      <w:r>
+        <w:t>Segment = apapun kecuali slash</w:t>
+      </w:r>
+    </w:p>
+    <w:p>
+      <w:pPr>
+        <w:pStyle w:val="ListParagraph"/>
+        <w:numPr>
+          <w:ilvl w:val="0"/>
+          <w:numId w:val="2"/>
+        </w:numPr>
+      </w:pPr>
+      <w:r>
+        <w:t>Alpha = a-z</w:t>
+      </w:r>
+    </w:p>
+    <w:p>
+      <w:pPr>
+        <w:pStyle w:val="ListParagraph"/>
+        <w:numPr>
+          <w:ilvl w:val="0"/>
+          <w:numId w:val="2"/>
+        </w:numPr>
+      </w:pPr>
+      <w:r>
+        <w:t xml:space="preserve">Alphanum </w:t>
+      </w:r>
+      <w:r>
+        <w:t>= a-z dan angka</w:t>
+      </w:r>
     </w:p>
     <w:p>
       <w:pPr>
@@ -287,6 +349,95 @@
 <file path=word/numbering.xml><?xml version="1.0" encoding="utf-8"?>
 <w:numbering xmlns:wpc="http://schemas.microsoft.com/office/word/2010/wordprocessingCanvas" xmlns:cx="http://schemas.microsoft.com/office/drawing/2014/chartex" xmlns:cx1="http://schemas.microsoft.com/office/drawing/2015/9/8/chartex" xmlns:cx2="http://schemas.microsoft.com/office/drawing/2015/10/21/chartex" xmlns:cx3="http://schemas.microsoft.com/office/drawing/2016/5/9/chartex" xmlns:cx4="http://schemas.microsoft.com/office/drawing/2016/5/10/chartex" xmlns:cx5="http://schemas.microsoft.com/office/drawing/2016/5/11/chartex" xmlns:cx6="http://schemas.microsoft.com/office/drawing/2016/5/12/chartex" xmlns:cx7="http://schemas.microsoft.com/office/drawing/2016/5/13/chartex" xmlns:cx8="http://schemas.microsoft.com/office/drawing/2016/5/14/chartex" xmlns:mc="http://schemas.openxmlformats.org/markup-compatibility/2006" xmlns:aink="http://schemas.microsoft.com/office/drawing/2016/ink" xmlns:am3d="http://schemas.microsoft.com/office/drawing/2017/model3d" xmlns:o="urn:schemas-microsoft-com:office:office" xmlns:r="http://schemas.openxmlformats.org/officeDocument/2006/relationships" xmlns:m="http://schemas.openxmlformats.org/officeDocument/2006/math" xmlns:v="urn:schemas-microsoft-com:vml" xmlns:wp14="http://schemas.microsoft.com/office/word/2010/wordprocessingDrawing" xmlns:wp="http://schemas.openxmlformats.org/drawingml/2006/wordprocessingDrawing" xmlns:w10="urn:schemas-microsoft-com:office:word" xmlns:w="http://schemas.openxmlformats.org/wordprocessingml/2006/main" xmlns:w14="http://schemas.microsoft.com/office/word/2010/wordml" xmlns:w15="http://schemas.microsoft.com/office/word/2012/wordml" xmlns:w16cex="http://schemas.microsoft.com/office/word/2018/wordml/cex" xmlns:w16cid="http://schemas.microsoft.com/office/word/2016/wordml/cid" xmlns:w16="http://schemas.microsoft.com/office/word/2018/wordml" xmlns:w16se="http://schemas.microsoft.com/office/word/2015/wordml/symex" xmlns:wpg="http://schemas.microsoft.com/office/word/2010/wordprocessingGroup" xmlns:wpi="http://schemas.microsoft.com/office/word/2010/wordprocessingInk" xmlns:wne="http://schemas.microsoft.com/office/word/2006/wordml" xmlns:wps="http://schemas.microsoft.com/office/word/2010/wordprocessingShape" mc:Ignorable="w14 w15 w16se w16cid w16 w16cex wp14">
   <w:abstractNum w:abstractNumId="0" w15:restartNumberingAfterBreak="0">
+    <w:nsid w:val="466A07AF"/>
+    <w:multiLevelType w:val="hybridMultilevel"/>
+    <w:tmpl w:val="F608538E"/>
+    <w:lvl w:ilvl="0" w:tplc="0409000F">
+      <w:start w:val="1"/>
+      <w:numFmt w:val="decimal"/>
+      <w:lvlText w:val="%1."/>
+      <w:lvlJc w:val="left"/>
+      <w:pPr>
+        <w:ind w:left="720" w:hanging="360"/>
+      </w:pPr>
+      <w:rPr>
+        <w:rFonts w:hint="default"/>
+      </w:rPr>
+    </w:lvl>
+    <w:lvl w:ilvl="1" w:tplc="04090019" w:tentative="1">
+      <w:start w:val="1"/>
+      <w:numFmt w:val="lowerLetter"/>
+      <w:lvlText w:val="%2."/>
+      <w:lvlJc w:val="left"/>
+      <w:pPr>
+        <w:ind w:left="1440" w:hanging="360"/>
+      </w:pPr>
+    </w:lvl>
+    <w:lvl w:ilvl="2" w:tplc="0409001B" w:tentative="1">
+      <w:start w:val="1"/>
+      <w:numFmt w:val="lowerRoman"/>
+      <w:lvlText w:val="%3."/>
+      <w:lvlJc w:val="right"/>
+      <w:pPr>
+        <w:ind w:left="2160" w:hanging="180"/>
+      </w:pPr>
+    </w:lvl>
+    <w:lvl w:ilvl="3" w:tplc="0409000F" w:tentative="1">
+      <w:start w:val="1"/>
+      <w:numFmt w:val="decimal"/>
+      <w:lvlText w:val="%4."/>
+      <w:lvlJc w:val="left"/>
+      <w:pPr>
+        <w:ind w:left="2880" w:hanging="360"/>
+      </w:pPr>
+    </w:lvl>
+    <w:lvl w:ilvl="4" w:tplc="04090019" w:tentative="1">
+      <w:start w:val="1"/>
+      <w:numFmt w:val="lowerLetter"/>
+      <w:lvlText w:val="%5."/>
+      <w:lvlJc w:val="left"/>
+      <w:pPr>
+        <w:ind w:left="3600" w:hanging="360"/>
+      </w:pPr>
+    </w:lvl>
+    <w:lvl w:ilvl="5" w:tplc="0409001B" w:tentative="1">
+      <w:start w:val="1"/>
+      <w:numFmt w:val="lowerRoman"/>
+      <w:lvlText w:val="%6."/>
+      <w:lvlJc w:val="right"/>
+      <w:pPr>
+        <w:ind w:left="4320" w:hanging="180"/>
+      </w:pPr>
+    </w:lvl>
+    <w:lvl w:ilvl="6" w:tplc="0409000F" w:tentative="1">
+      <w:start w:val="1"/>
+      <w:numFmt w:val="decimal"/>
+      <w:lvlText w:val="%7."/>
+      <w:lvlJc w:val="left"/>
+      <w:pPr>
+        <w:ind w:left="5040" w:hanging="360"/>
+      </w:pPr>
+    </w:lvl>
+    <w:lvl w:ilvl="7" w:tplc="04090019" w:tentative="1">
+      <w:start w:val="1"/>
+      <w:numFmt w:val="lowerLetter"/>
+      <w:lvlText w:val="%8."/>
+      <w:lvlJc w:val="left"/>
+      <w:pPr>
+        <w:ind w:left="5760" w:hanging="360"/>
+      </w:pPr>
+    </w:lvl>
+    <w:lvl w:ilvl="8" w:tplc="0409001B" w:tentative="1">
+      <w:start w:val="1"/>
+      <w:numFmt w:val="lowerRoman"/>
+      <w:lvlText w:val="%9."/>
+      <w:lvlJc w:val="right"/>
+      <w:pPr>
+        <w:ind w:left="6480" w:hanging="180"/>
+      </w:pPr>
+    </w:lvl>
+  </w:abstractNum>
+  <w:abstractNum w:abstractNumId="1" w15:restartNumberingAfterBreak="0">
     <w:nsid w:val="5D751585"/>
     <w:multiLevelType w:val="hybridMultilevel"/>
     <w:tmpl w:val="DB5E4B42"/>
@@ -376,6 +527,9 @@
     </w:lvl>
   </w:abstractNum>
   <w:num w:numId="1">
+    <w:abstractNumId w:val="1"/>
+  </w:num>
+  <w:num w:numId="2">
     <w:abstractNumId w:val="0"/>
   </w:num>
 </w:numbering>
@@ -504,6 +658,7 @@
     <w:lsdException w:name="HTML Sample" w:semiHidden="1" w:unhideWhenUsed="1"/>
     <w:lsdException w:name="HTML Typewriter" w:semiHidden="1" w:unhideWhenUsed="1"/>
     <w:lsdException w:name="HTML Variable" w:semiHidden="1" w:unhideWhenUsed="1"/>
+    <w:lsdException w:name="Normal Table" w:semiHidden="1" w:unhideWhenUsed="1"/>
     <w:lsdException w:name="annotation subject" w:semiHidden="1" w:unhideWhenUsed="1"/>
     <w:lsdException w:name="No List" w:semiHidden="1" w:unhideWhenUsed="1"/>
     <w:lsdException w:name="Outline List 1" w:semiHidden="1" w:unhideWhenUsed="1"/>
@@ -550,8 +705,10 @@
     <w:lsdException w:name="Table Subtle 2" w:semiHidden="1" w:unhideWhenUsed="1"/>
     <w:lsdException w:name="Table Web 1" w:semiHidden="1" w:unhideWhenUsed="1"/>
     <w:lsdException w:name="Table Web 2" w:semiHidden="1" w:unhideWhenUsed="1"/>
+    <w:lsdException w:name="Table Web 3" w:semiHidden="1" w:unhideWhenUsed="1"/>
     <w:lsdException w:name="Balloon Text" w:semiHidden="1" w:unhideWhenUsed="1"/>
     <w:lsdException w:name="Table Grid" w:uiPriority="39"/>
+    <w:lsdException w:name="Table Theme" w:semiHidden="1" w:unhideWhenUsed="1"/>
     <w:lsdException w:name="Placeholder Text" w:semiHidden="1"/>
     <w:lsdException w:name="No Spacing" w:uiPriority="1" w:qFormat="1"/>
     <w:lsdException w:name="Light Shading" w:uiPriority="60"/>

</xml_diff>

<commit_message>
Create view and connect to controller
</commit_message>
<xml_diff>
--- a/Documentation.docx
+++ b/Documentation.docx
@@ -332,9 +332,54 @@
       </w:r>
     </w:p>
     <w:p>
-      <w:pPr>
-        <w:pStyle w:val="ListParagraph"/>
-      </w:pPr>
+      <w:r>
+        <w:t>Syntax:</w:t>
+      </w:r>
+    </w:p>
+    <w:p>
+      <w:r>
+        <w:t xml:space="preserve">&lt;?= ?&gt; </w:t>
+      </w:r>
+      <w:r>
+        <w:tab/>
+      </w:r>
+      <w:r>
+        <w:tab/>
+      </w:r>
+      <w:r>
+        <w:sym w:font="Wingdings" w:char="F0E0"/>
+      </w:r>
+      <w:r>
+        <w:t xml:space="preserve"> echo</w:t>
+      </w:r>
+    </w:p>
+    <w:p>
+      <w:r>
+        <w:t xml:space="preserve">d(#nama_var) </w:t>
+      </w:r>
+      <w:r>
+        <w:tab/>
+      </w:r>
+      <w:r>
+        <w:sym w:font="Wingdings" w:char="F0E0"/>
+      </w:r>
+      <w:r>
+        <w:t xml:space="preserve"> var_dump()</w:t>
+      </w:r>
+    </w:p>
+    <w:p>
+      <w:r>
+        <w:t>dd(#nama_var)</w:t>
+      </w:r>
+      <w:r>
+        <w:tab/>
+      </w:r>
+      <w:r>
+        <w:sym w:font="Wingdings" w:char="F0E0"/>
+      </w:r>
+      <w:r>
+        <w:t xml:space="preserve"> var_dump() , die()</w:t>
+      </w:r>
     </w:p>
     <w:sectPr>
       <w:pgSz w:w="11906" w:h="16838" w:code="9"/>

</xml_diff>